<commit_message>
Autalização do README e Inclusão da AC02
</commit_message>
<xml_diff>
--- a/ACS/AC01/IMPACTA - ADS 5A - SOFTWARE PRODUCT - AC01.docx
+++ b/ACS/AC01/IMPACTA - ADS 5A - SOFTWARE PRODUCT - AC01.docx
@@ -16,8 +16,8 @@
         <w:rPr>
           <w:b/>
           <w:bCs/>
-          <w:sz w:val="28"/>
-          <w:szCs w:val="28"/>
+          <w:sz w:val="32"/>
+          <w:szCs w:val="32"/>
         </w:rPr>
         <w:t>IMPACTA</w:t>
       </w:r>
@@ -25,26 +25,17 @@
         <w:rPr>
           <w:b/>
           <w:bCs/>
-          <w:sz w:val="28"/>
-          <w:szCs w:val="28"/>
-        </w:rPr>
-        <w:t>/</w:t>
-      </w:r>
-      <w:r>
-        <w:rPr>
-          <w:b/>
-          <w:bCs/>
-          <w:sz w:val="28"/>
-          <w:szCs w:val="28"/>
-        </w:rPr>
-        <w:t>ADS</w:t>
-      </w:r>
-      <w:r>
-        <w:rPr>
-          <w:b/>
-          <w:bCs/>
-          <w:sz w:val="28"/>
-          <w:szCs w:val="28"/>
+          <w:sz w:val="32"/>
+          <w:szCs w:val="32"/>
+        </w:rPr>
+        <w:t>/ADS</w:t>
+      </w:r>
+      <w:r>
+        <w:rPr>
+          <w:b/>
+          <w:bCs/>
+          <w:sz w:val="32"/>
+          <w:szCs w:val="32"/>
         </w:rPr>
         <w:t xml:space="preserve"> 5A - </w:t>
       </w:r>
@@ -52,36 +43,26 @@
         <w:rPr>
           <w:b/>
           <w:bCs/>
-          <w:sz w:val="28"/>
-          <w:szCs w:val="28"/>
-        </w:rPr>
-        <w:t>SOFTWARE PRODUCT</w:t>
-      </w:r>
-      <w:r>
-        <w:rPr>
-          <w:b/>
-          <w:bCs/>
-          <w:sz w:val="28"/>
-          <w:szCs w:val="28"/>
-        </w:rPr>
-        <w:t xml:space="preserve"> - </w:t>
-      </w:r>
-      <w:r>
-        <w:rPr>
-          <w:b/>
-          <w:bCs/>
-          <w:sz w:val="28"/>
-          <w:szCs w:val="28"/>
-        </w:rPr>
-        <w:t>AC01</w:t>
-      </w:r>
-      <w:r>
-        <w:rPr>
-          <w:b/>
-          <w:bCs/>
-          <w:sz w:val="28"/>
-          <w:szCs w:val="28"/>
-          <w:lang w:val="en-US"/>
+          <w:sz w:val="32"/>
+          <w:szCs w:val="32"/>
+        </w:rPr>
+        <w:t>SOFTWARE PRODUCT - AC0</w:t>
+      </w:r>
+      <w:r>
+        <w:rPr>
+          <w:b/>
+          <w:bCs/>
+          <w:sz w:val="32"/>
+          <w:szCs w:val="32"/>
+        </w:rPr>
+        <w:t>2</w:t>
+      </w:r>
+      <w:r>
+        <w:rPr>
+          <w:b/>
+          <w:bCs/>
+          <w:sz w:val="28"/>
+          <w:szCs w:val="28"/>
         </w:rPr>
         <w:br/>
       </w:r>
@@ -125,13 +106,13 @@
       </w:r>
     </w:p>
     <w:p>
-      <w:pPr>
-        <w:rPr>
-          <w:u w:val="single"/>
-        </w:rPr>
-      </w:pPr>
-    </w:p>
-    <w:p>
+      <w:r>
+        <w:rPr>
+          <w:b/>
+          <w:bCs/>
+        </w:rPr>
+        <w:br/>
+      </w:r>
       <w:r>
         <w:rPr>
           <w:b/>
@@ -141,198 +122,797 @@
       </w:r>
       <w:r>
         <w:br/>
+      </w:r>
+    </w:p>
+    <w:p>
+      <w:pPr>
+        <w:rPr>
+          <w:b/>
+          <w:bCs/>
+          <w:lang w:val="en-US"/>
+        </w:rPr>
+      </w:pPr>
+      <w:r>
+        <w:rPr>
+          <w:lang w:val="en-US"/>
+        </w:rPr>
+        <w:br/>
+      </w:r>
+      <w:r>
+        <w:rPr>
+          <w:b/>
+          <w:bCs/>
+          <w:lang w:val="en-US"/>
+        </w:rPr>
+        <w:t>Board Trello:</w:t>
+      </w:r>
+      <w:r>
+        <w:rPr>
+          <w:b/>
+          <w:bCs/>
+          <w:lang w:val="en-US"/>
+        </w:rPr>
+        <w:t xml:space="preserve"> </w:t>
       </w:r>
       <w:hyperlink r:id="rId4" w:history="1">
         <w:r>
           <w:rPr>
             <w:rStyle w:val="Hyperlink"/>
+            <w:lang w:val="en-US"/>
           </w:rPr>
-          <w:t>https://youtu.be/3JTb9MzkYPI</w:t>
+          <w:t>https://trello.com/invite/b/67ba9bd</w:t>
+        </w:r>
+        <w:r>
+          <w:rPr>
+            <w:rStyle w:val="Hyperlink"/>
+            <w:lang w:val="en-US"/>
+          </w:rPr>
+          <w:t>e</w:t>
+        </w:r>
+        <w:r>
+          <w:rPr>
+            <w:rStyle w:val="Hyperlink"/>
+            <w:lang w:val="en-US"/>
+          </w:rPr>
+          <w:t>cb921a5a525dd0d7/ATTIfa955e498433cee7ea50ab21dc957b8a10FFADBE/ads-impacta-5a-projeto-mapa-social</w:t>
         </w:r>
       </w:hyperlink>
-    </w:p>
-    <w:p>
-      <w:r>
+      <w:r>
+        <w:rPr>
+          <w:lang w:val="en-US"/>
+        </w:rPr>
         <w:br/>
       </w:r>
       <w:r>
         <w:rPr>
-          <w:b/>
-          <w:bCs/>
-        </w:rPr>
-        <w:t xml:space="preserve">Board </w:t>
-      </w:r>
-      <w:proofErr w:type="spellStart"/>
-      <w:r>
-        <w:rPr>
-          <w:b/>
-          <w:bCs/>
-        </w:rPr>
-        <w:t>Trello</w:t>
-      </w:r>
-      <w:proofErr w:type="spellEnd"/>
-      <w:r>
-        <w:rPr>
-          <w:b/>
-          <w:bCs/>
-        </w:rPr>
-        <w:t>:</w:t>
-      </w:r>
-      <w:r>
-        <w:rPr>
-          <w:b/>
-          <w:bCs/>
-        </w:rPr>
-        <w:t xml:space="preserve"> </w:t>
+          <w:lang w:val="en-US"/>
+        </w:rPr>
+        <w:br/>
+      </w:r>
+      <w:r>
+        <w:rPr>
+          <w:b/>
+          <w:bCs/>
+          <w:lang w:val="en-US"/>
+        </w:rPr>
+        <w:t>GitHub</w:t>
+      </w:r>
+      <w:r>
+        <w:rPr>
+          <w:lang w:val="en-US"/>
+        </w:rPr>
+        <w:br/>
       </w:r>
       <w:hyperlink r:id="rId5" w:history="1">
         <w:r>
           <w:rPr>
             <w:rStyle w:val="Hyperlink"/>
+            <w:lang w:val="en-US"/>
           </w:rPr>
-          <w:t>https://trello.com/invite/b/67ba9bdecb921a5a525dd0d7/ATTIfa955e498433cee7ea50ab21dc957b8a10FFADBE/ads-impacta-5a-projeto-mapa-social</w:t>
+          <w:t>https://github.com/bhguedes/projetoMapaSocial</w:t>
         </w:r>
       </w:hyperlink>
       <w:r>
+        <w:rPr>
+          <w:lang w:val="en-US"/>
+        </w:rPr>
         <w:br/>
       </w:r>
-      <w:r>
-        <w:br/>
-      </w:r>
-      <w:r>
-        <w:rPr>
-          <w:b/>
-          <w:bCs/>
-        </w:rPr>
-        <w:t>GitHub</w:t>
-      </w:r>
-      <w:r>
-        <w:br/>
-      </w:r>
-      <w:r>
-        <w:t>https://github.com/bhguedes/projetoMapaSocial</w:t>
-      </w:r>
-      <w:r>
-        <w:br/>
-      </w:r>
-      <w:r>
-        <w:br/>
-      </w:r>
-      <w:r>
-        <w:rPr>
-          <w:b/>
-          <w:bCs/>
-        </w:rPr>
-        <w:t>Base dos dados:</w:t>
-      </w:r>
-      <w:r>
-        <w:br/>
-        <w:t xml:space="preserve">Dados Sobre Segurança (API Atlas da Violência e </w:t>
-      </w:r>
+    </w:p>
+    <w:p>
+      <w:pPr>
+        <w:rPr>
+          <w:b/>
+          <w:bCs/>
+        </w:rPr>
+      </w:pPr>
+      <w:r>
+        <w:rPr>
+          <w:b/>
+          <w:bCs/>
+        </w:rPr>
+        <w:t>Modelagem dos</w:t>
+      </w:r>
+      <w:r>
+        <w:rPr>
+          <w:b/>
+          <w:bCs/>
+        </w:rPr>
+        <w:t xml:space="preserve"> dados:</w:t>
+      </w:r>
+    </w:p>
+    <w:p>
+      <w:pPr>
+        <w:rPr>
+          <w:sz w:val="32"/>
+          <w:szCs w:val="32"/>
+        </w:rPr>
+      </w:pPr>
+      <w:r>
+        <w:rPr>
+          <w:sz w:val="32"/>
+          <w:szCs w:val="32"/>
+        </w:rPr>
+        <w:t>Documentação</w:t>
+      </w:r>
+    </w:p>
+    <w:p>
+      <w:pPr>
+        <w:rPr>
+          <w:sz w:val="28"/>
+          <w:szCs w:val="28"/>
+        </w:rPr>
+      </w:pPr>
+      <w:r>
+        <w:rPr>
+          <w:sz w:val="28"/>
+          <w:szCs w:val="28"/>
+        </w:rPr>
+        <w:t>Visão Geral</w:t>
+      </w:r>
+    </w:p>
+    <w:p>
+      <w:r>
+        <w:t>O projeto Mapa Social visa correlacionar índices de criminalidade com investimentos públicos e indicadores educacionais. A análise é feita por meio de dados integrados no Power BI, utilizando dados do Atlas da Violência, Censo Escolar, orçamento público e ocorrências de crimes.</w:t>
+      </w:r>
+    </w:p>
+    <w:p>
+      <w:pPr>
+        <w:pBdr>
+          <w:top w:val="single" w:sz="4" w:space="1" w:color="auto"/>
+        </w:pBdr>
+        <w:rPr>
+          <w:sz w:val="32"/>
+          <w:szCs w:val="32"/>
+        </w:rPr>
+      </w:pPr>
+    </w:p>
+    <w:p>
+      <w:pPr>
+        <w:pBdr>
+          <w:top w:val="single" w:sz="4" w:space="1" w:color="auto"/>
+        </w:pBdr>
+        <w:rPr>
+          <w:sz w:val="32"/>
+          <w:szCs w:val="32"/>
+        </w:rPr>
+      </w:pPr>
+      <w:r>
+        <w:rPr>
+          <w:sz w:val="32"/>
+          <w:szCs w:val="32"/>
+        </w:rPr>
+        <w:t>Tabelas do Modelo de Dados</w:t>
+      </w:r>
+    </w:p>
+    <w:p>
+      <w:pPr>
+        <w:rPr>
+          <w:sz w:val="28"/>
+          <w:szCs w:val="28"/>
+        </w:rPr>
+      </w:pPr>
       <w:proofErr w:type="spellStart"/>
       <w:r>
-        <w:t>Sinesp</w:t>
+        <w:rPr>
+          <w:sz w:val="28"/>
+          <w:szCs w:val="28"/>
+        </w:rPr>
+        <w:t>dCALENDARIO</w:t>
       </w:r>
       <w:proofErr w:type="spellEnd"/>
-      <w:r>
-        <w:t xml:space="preserve"> VDE</w:t>
-      </w:r>
-      <w:r>
-        <w:t>):</w:t>
-      </w:r>
-      <w:r>
-        <w:br/>
-      </w:r>
-      <w:hyperlink r:id="rId6" w:history="1">
-        <w:r>
-          <w:rPr>
-            <w:rStyle w:val="Hyperlink"/>
-          </w:rPr>
-          <w:t>https://www.ipea.gov.br/atlasviolencia/api</w:t>
-        </w:r>
-      </w:hyperlink>
-      <w:r>
-        <w:t>;</w:t>
-      </w:r>
-      <w:r>
-        <w:br/>
-      </w:r>
-      <w:hyperlink r:id="rId7" w:history="1">
-        <w:r>
-          <w:rPr>
-            <w:rStyle w:val="Hyperlink"/>
-          </w:rPr>
-          <w:t>https://www.gov.br/mj/pt-br/assuntos/sua-seguranca/seguranca-publica/estatistica/dados-nacionais-1/base-de-dados-e-notas-metodologicas-dos-gestores-estaduais-sinesp-vde-2022-e-2023</w:t>
-        </w:r>
-      </w:hyperlink>
-    </w:p>
-    <w:p>
-      <w:r>
-        <w:t>Dados sobre Investimentos em Segurança:</w:t>
-      </w:r>
-      <w:r>
-        <w:br/>
-      </w:r>
-      <w:hyperlink r:id="rId8" w:history="1">
-        <w:r>
-          <w:rPr>
-            <w:rStyle w:val="Hyperlink"/>
-          </w:rPr>
-          <w:t>https://portaldatransparencia.gov.br/despesas/funcao?de=01%2F01%2F2019&amp;ate=01%2F12%2F2019&amp;funcaoSubfuncao=FN06&amp;ordenarPor=funcao&amp;direcao=asc</w:t>
-        </w:r>
-      </w:hyperlink>
-    </w:p>
-    <w:p>
-      <w:r>
-        <w:br/>
-        <w:t>Dados sobre a Educação (CENSO 2022)</w:t>
-      </w:r>
-      <w:r>
-        <w:t>, censo escolar</w:t>
-      </w:r>
-      <w:r>
-        <w:t>:</w:t>
-      </w:r>
-      <w:r>
-        <w:br/>
-      </w:r>
-      <w:hyperlink r:id="rId9" w:history="1">
-        <w:r>
-          <w:rPr>
-            <w:rStyle w:val="Hyperlink"/>
-          </w:rPr>
-          <w:t>https://censo2022.ibge.gov.br/panorama/indicadores.html?localidade=BR</w:t>
-        </w:r>
-      </w:hyperlink>
-      <w:r>
-        <w:br/>
-      </w:r>
-      <w:hyperlink r:id="rId10" w:history="1">
-        <w:r>
-          <w:rPr>
-            <w:rStyle w:val="Hyperlink"/>
-          </w:rPr>
-          <w:t>https://www.gov.br/inep/pt-br/areas-de-atuacao/pesquisas-estatisticas-e-indicadores/censo-escolar</w:t>
-        </w:r>
-      </w:hyperlink>
-    </w:p>
-    <w:p>
-      <w:r>
-        <w:br/>
-        <w:t>Dados sobre Investimentos em Educação:</w:t>
-      </w:r>
-      <w:r>
-        <w:br/>
-      </w:r>
-      <w:hyperlink r:id="rId11" w:history="1">
-        <w:r>
-          <w:rPr>
-            <w:rStyle w:val="Hyperlink"/>
-          </w:rPr>
-          <w:t>https://portaldatransparencia.gov.br/despesas/funcao?paginacaoSimples=true&amp;tamanhoPagina=&amp;offset=&amp;direcaoOrdenacao=asc&amp;de=01%2F01%2F2024&amp;ate=31%2F12%2F2024&amp;funcaoSubfuncao=FN12&amp;colunasSelecionadas=linkDetalhamento%2CmesAno%2Cfuncao%2CsubFuncao%2CvalorDespesaEmpenhada%2CvalorDespesaLiquidada%2CvalorDespesaPaga%2CvalorRestoPago&amp;ordenarPor=funcao&amp;direcao=asc</w:t>
-        </w:r>
-      </w:hyperlink>
-    </w:p>
+    </w:p>
+    <w:p>
+      <w:r>
+        <w:t>Finalidade: Tabela de datas que centraliza o relacionamento temporal do modelo. Campos principais:</w:t>
+      </w:r>
+    </w:p>
+    <w:p>
+      <w:r>
+        <w:t>•</w:t>
+      </w:r>
+      <w:r>
+        <w:tab/>
+        <w:t>Date: data completa</w:t>
+      </w:r>
+    </w:p>
+    <w:p>
+      <w:r>
+        <w:t>•</w:t>
+      </w:r>
+      <w:r>
+        <w:tab/>
+        <w:t>Ano: ano da data</w:t>
+      </w:r>
+    </w:p>
+    <w:p>
+      <w:r>
+        <w:t>•</w:t>
+      </w:r>
+      <w:r>
+        <w:tab/>
+        <w:t>Mês: número do mês</w:t>
+      </w:r>
+    </w:p>
+    <w:p>
+      <w:r>
+        <w:t>•</w:t>
+      </w:r>
+      <w:r>
+        <w:tab/>
+        <w:t>Mês texto: nome do mês</w:t>
+      </w:r>
+    </w:p>
+    <w:p>
+      <w:r>
+        <w:t>•</w:t>
+      </w:r>
+      <w:r>
+        <w:tab/>
+        <w:t>Dia da Semana, Fim de Semana, Trimestre</w:t>
+      </w:r>
+    </w:p>
+    <w:p>
+      <w:pPr>
+        <w:rPr>
+          <w:sz w:val="28"/>
+          <w:szCs w:val="28"/>
+        </w:rPr>
+      </w:pPr>
+      <w:r>
+        <w:rPr>
+          <w:sz w:val="28"/>
+          <w:szCs w:val="28"/>
+        </w:rPr>
+        <w:lastRenderedPageBreak/>
+        <w:t>ATLAS ATÉ 2022</w:t>
+      </w:r>
+    </w:p>
+    <w:p>
+      <w:r>
+        <w:t>Finalidade: Traz séries históricas de indicadores de violência por estado. Campos principais:</w:t>
+      </w:r>
+    </w:p>
+    <w:p>
+      <w:r>
+        <w:t>•</w:t>
+      </w:r>
+      <w:r>
+        <w:tab/>
+        <w:t>ano: ano da medição</w:t>
+      </w:r>
+    </w:p>
+    <w:p>
+      <w:r>
+        <w:t>•</w:t>
+      </w:r>
+      <w:r>
+        <w:tab/>
+      </w:r>
+      <w:proofErr w:type="spellStart"/>
+      <w:r>
+        <w:t>serie_id</w:t>
+      </w:r>
+      <w:proofErr w:type="spellEnd"/>
+      <w:r>
+        <w:t>: identificador do indicador</w:t>
+      </w:r>
+    </w:p>
+    <w:p>
+      <w:r>
+        <w:t>•</w:t>
+      </w:r>
+      <w:r>
+        <w:tab/>
+        <w:t>sigla: UF</w:t>
+      </w:r>
+    </w:p>
+    <w:p>
+      <w:r>
+        <w:t>•</w:t>
+      </w:r>
+      <w:r>
+        <w:tab/>
+      </w:r>
+      <w:proofErr w:type="spellStart"/>
+      <w:r>
+        <w:t>titulo</w:t>
+      </w:r>
+      <w:proofErr w:type="spellEnd"/>
+      <w:r>
+        <w:t>: nome do indicador</w:t>
+      </w:r>
+    </w:p>
+    <w:p>
+      <w:r>
+        <w:t>•</w:t>
+      </w:r>
+      <w:r>
+        <w:tab/>
+        <w:t>valor: valor numérico</w:t>
+      </w:r>
+    </w:p>
+    <w:p>
+      <w:pPr>
+        <w:rPr>
+          <w:sz w:val="28"/>
+          <w:szCs w:val="28"/>
+        </w:rPr>
+      </w:pPr>
+    </w:p>
+    <w:p>
+      <w:pPr>
+        <w:rPr>
+          <w:sz w:val="28"/>
+          <w:szCs w:val="28"/>
+        </w:rPr>
+      </w:pPr>
+      <w:r>
+        <w:rPr>
+          <w:sz w:val="28"/>
+          <w:szCs w:val="28"/>
+        </w:rPr>
+        <w:t>CENSO-ESCOLAR-2022</w:t>
+      </w:r>
+    </w:p>
+    <w:p>
+      <w:r>
+        <w:t>Finalidade: Indicadores educacionais por UF. Campos principais (parciais e integrais):</w:t>
+      </w:r>
+    </w:p>
+    <w:p>
+      <w:r>
+        <w:t>•</w:t>
+      </w:r>
+      <w:r>
+        <w:tab/>
+        <w:t>Fundamental, Médio, Pré-escola, por tipo de regime (integral/parcial)</w:t>
+      </w:r>
+    </w:p>
+    <w:p>
+      <w:r>
+        <w:t>•</w:t>
+      </w:r>
+      <w:r>
+        <w:tab/>
+        <w:t>UF - Estadual e Municipal: chave de localização</w:t>
+      </w:r>
+    </w:p>
+    <w:p>
+      <w:pPr>
+        <w:rPr>
+          <w:sz w:val="28"/>
+          <w:szCs w:val="28"/>
+        </w:rPr>
+      </w:pPr>
+    </w:p>
+    <w:p>
+      <w:pPr>
+        <w:rPr>
+          <w:sz w:val="28"/>
+          <w:szCs w:val="28"/>
+        </w:rPr>
+      </w:pPr>
+      <w:r>
+        <w:rPr>
+          <w:sz w:val="28"/>
+          <w:szCs w:val="28"/>
+        </w:rPr>
+        <w:t>CRIMES-2022</w:t>
+      </w:r>
+    </w:p>
+    <w:p>
+      <w:r>
+        <w:t>Finalidade: Ocorrências de crimes categorizadas. Campos principais:</w:t>
+      </w:r>
+    </w:p>
+    <w:p>
+      <w:r>
+        <w:t>•</w:t>
+      </w:r>
+      <w:r>
+        <w:tab/>
+      </w:r>
+      <w:proofErr w:type="spellStart"/>
+      <w:r>
+        <w:t>data_referencia</w:t>
+      </w:r>
+      <w:proofErr w:type="spellEnd"/>
+      <w:r>
+        <w:t>: data da ocorrência</w:t>
+      </w:r>
+    </w:p>
+    <w:p>
+      <w:r>
+        <w:t>•</w:t>
+      </w:r>
+      <w:r>
+        <w:tab/>
+        <w:t>evento: tipo de crime</w:t>
+      </w:r>
+    </w:p>
+    <w:p>
+      <w:r>
+        <w:t>•</w:t>
+      </w:r>
+      <w:r>
+        <w:tab/>
+      </w:r>
+      <w:proofErr w:type="spellStart"/>
+      <w:r>
+        <w:t>faixa_etaria</w:t>
+      </w:r>
+      <w:proofErr w:type="spellEnd"/>
+      <w:r>
+        <w:t xml:space="preserve">, feminino, masculino, </w:t>
+      </w:r>
+      <w:proofErr w:type="spellStart"/>
+      <w:r>
+        <w:t>nao_informado</w:t>
+      </w:r>
+      <w:proofErr w:type="spellEnd"/>
+    </w:p>
+    <w:p>
+      <w:r>
+        <w:t>•</w:t>
+      </w:r>
+      <w:r>
+        <w:tab/>
+        <w:t xml:space="preserve">total, </w:t>
+      </w:r>
+      <w:proofErr w:type="spellStart"/>
+      <w:r>
+        <w:t>total_peso</w:t>
+      </w:r>
+      <w:proofErr w:type="spellEnd"/>
+      <w:r>
+        <w:t xml:space="preserve">, </w:t>
+      </w:r>
+      <w:proofErr w:type="spellStart"/>
+      <w:r>
+        <w:t>total_vitima</w:t>
+      </w:r>
+      <w:proofErr w:type="spellEnd"/>
+    </w:p>
+    <w:p>
+      <w:r>
+        <w:t>•</w:t>
+      </w:r>
+      <w:r>
+        <w:tab/>
+        <w:t xml:space="preserve">uf, </w:t>
+      </w:r>
+      <w:proofErr w:type="spellStart"/>
+      <w:r>
+        <w:t>abrangencia</w:t>
+      </w:r>
+      <w:proofErr w:type="spellEnd"/>
+      <w:r>
+        <w:t>, agente, arma</w:t>
+      </w:r>
+    </w:p>
+    <w:p>
+      <w:pPr>
+        <w:rPr>
+          <w:sz w:val="28"/>
+          <w:szCs w:val="28"/>
+        </w:rPr>
+      </w:pPr>
+    </w:p>
+    <w:p>
+      <w:pPr>
+        <w:rPr>
+          <w:sz w:val="28"/>
+          <w:szCs w:val="28"/>
+        </w:rPr>
+      </w:pPr>
+      <w:r>
+        <w:rPr>
+          <w:sz w:val="28"/>
+          <w:szCs w:val="28"/>
+        </w:rPr>
+        <w:t>ORÇAMENTO-2022</w:t>
+      </w:r>
+    </w:p>
+    <w:p>
+      <w:r>
+        <w:t>Finalidade: Dados orçamentários públicos por função/órgão. Campos principais:</w:t>
+      </w:r>
+    </w:p>
+    <w:p>
+      <w:r>
+        <w:t>•</w:t>
+      </w:r>
+      <w:r>
+        <w:tab/>
+        <w:t>ORÇAMENTO ATUALIZADO, EMPENHADO, REALIZADO, INICIAL</w:t>
+      </w:r>
+    </w:p>
+    <w:p>
+      <w:r>
+        <w:t>•</w:t>
+      </w:r>
+      <w:r>
+        <w:tab/>
+        <w:t>% REALIZADO DO ORÇAMENTO</w:t>
+      </w:r>
+    </w:p>
+    <w:p>
+      <w:r>
+        <w:t>•</w:t>
+      </w:r>
+      <w:r>
+        <w:tab/>
+        <w:t>Códigos e nomes de: função, ação, despesa, órgão, programa</w:t>
+      </w:r>
+    </w:p>
+    <w:p>
+      <w:r>
+        <w:t>•</w:t>
+      </w:r>
+      <w:r>
+        <w:tab/>
+        <w:t>EXERCICIO: ano do orçamento</w:t>
+      </w:r>
+    </w:p>
+    <w:p>
+      <w:pPr>
+        <w:pBdr>
+          <w:top w:val="single" w:sz="4" w:space="1" w:color="auto"/>
+        </w:pBdr>
+      </w:pPr>
+    </w:p>
+    <w:p>
+      <w:pPr>
+        <w:pBdr>
+          <w:top w:val="single" w:sz="4" w:space="1" w:color="auto"/>
+        </w:pBdr>
+      </w:pPr>
+    </w:p>
+    <w:p>
+      <w:pPr>
+        <w:rPr>
+          <w:sz w:val="32"/>
+          <w:szCs w:val="32"/>
+        </w:rPr>
+      </w:pPr>
+      <w:r>
+        <w:rPr>
+          <w:sz w:val="32"/>
+          <w:szCs w:val="32"/>
+        </w:rPr>
+        <w:lastRenderedPageBreak/>
+        <w:t>Relacionamentos do Modelo</w:t>
+      </w:r>
+    </w:p>
+    <w:p>
+      <w:pPr>
+        <w:rPr>
+          <w:sz w:val="28"/>
+          <w:szCs w:val="28"/>
+        </w:rPr>
+      </w:pPr>
+      <w:r>
+        <w:rPr>
+          <w:sz w:val="28"/>
+          <w:szCs w:val="28"/>
+        </w:rPr>
+        <w:t xml:space="preserve"> Estrutura das Relações:</w:t>
+      </w:r>
+    </w:p>
+    <w:p>
+      <w:r>
+        <w:t>•</w:t>
+      </w:r>
+      <w:r>
+        <w:tab/>
+      </w:r>
+      <w:proofErr w:type="spellStart"/>
+      <w:r>
+        <w:t>dCALENDARIO</w:t>
+      </w:r>
+      <w:proofErr w:type="spellEnd"/>
+      <w:r>
+        <w:t xml:space="preserve"> (1:N) → CRIMES-2022: via </w:t>
+      </w:r>
+      <w:proofErr w:type="gramStart"/>
+      <w:r>
+        <w:t>campo Date</w:t>
+      </w:r>
+      <w:proofErr w:type="gramEnd"/>
+      <w:r>
+        <w:t xml:space="preserve"> x </w:t>
+      </w:r>
+      <w:proofErr w:type="spellStart"/>
+      <w:r>
+        <w:t>data_referencia</w:t>
+      </w:r>
+      <w:proofErr w:type="spellEnd"/>
+    </w:p>
+    <w:p>
+      <w:r>
+        <w:t>•</w:t>
+      </w:r>
+      <w:r>
+        <w:tab/>
+      </w:r>
+      <w:proofErr w:type="spellStart"/>
+      <w:r>
+        <w:t>dCALENDARIO</w:t>
+      </w:r>
+      <w:proofErr w:type="spellEnd"/>
+      <w:r>
+        <w:t xml:space="preserve"> (1:N) → ATLAS ATÉ 2022: via campo Ano x ano</w:t>
+      </w:r>
+    </w:p>
+    <w:p>
+      <w:r>
+        <w:t>•</w:t>
+      </w:r>
+      <w:r>
+        <w:tab/>
+      </w:r>
+      <w:proofErr w:type="spellStart"/>
+      <w:r>
+        <w:t>dCALENDARIO</w:t>
+      </w:r>
+      <w:proofErr w:type="spellEnd"/>
+      <w:r>
+        <w:t xml:space="preserve"> (1:N) → ORÇAMENTO-2022: via campo Ano x EXERCICIO</w:t>
+      </w:r>
+    </w:p>
+    <w:p>
+      <w:pPr>
+        <w:rPr>
+          <w:sz w:val="28"/>
+          <w:szCs w:val="28"/>
+        </w:rPr>
+      </w:pPr>
+    </w:p>
+    <w:p>
+      <w:pPr>
+        <w:rPr>
+          <w:sz w:val="28"/>
+          <w:szCs w:val="28"/>
+        </w:rPr>
+      </w:pPr>
+      <w:r>
+        <w:rPr>
+          <w:sz w:val="28"/>
+          <w:szCs w:val="28"/>
+        </w:rPr>
+        <w:t>Chaves e observações:</w:t>
+      </w:r>
+    </w:p>
+    <w:p>
+      <w:r>
+        <w:t>•</w:t>
+      </w:r>
+      <w:r>
+        <w:tab/>
+        <w:t>Os dados do CENSO ESCOLAR não possuem relacionamento direto no modelo atual. Podem ser relacionados futuramente via UF + Ano.</w:t>
+      </w:r>
+    </w:p>
+    <w:p>
+      <w:pPr>
+        <w:pBdr>
+          <w:top w:val="single" w:sz="4" w:space="1" w:color="auto"/>
+        </w:pBdr>
+      </w:pPr>
+    </w:p>
+    <w:p>
+      <w:pPr>
+        <w:rPr>
+          <w:sz w:val="28"/>
+          <w:szCs w:val="28"/>
+        </w:rPr>
+      </w:pPr>
+      <w:r>
+        <w:rPr>
+          <w:sz w:val="28"/>
+          <w:szCs w:val="28"/>
+        </w:rPr>
+        <w:t>Glossário de Indicadores e Termos</w:t>
+      </w:r>
+    </w:p>
+    <w:p>
+      <w:r>
+        <w:t>•</w:t>
+      </w:r>
+      <w:r>
+        <w:tab/>
+        <w:t>Valor (ATLAS): valor do indicador para o estado no ano.</w:t>
+      </w:r>
+    </w:p>
+    <w:p>
+      <w:r>
+        <w:t>•</w:t>
+      </w:r>
+      <w:r>
+        <w:tab/>
+        <w:t>Orçamento Realizado: quanto foi efetivamente gasto.</w:t>
+      </w:r>
+    </w:p>
+    <w:p>
+      <w:r>
+        <w:t>•</w:t>
+      </w:r>
+      <w:r>
+        <w:tab/>
+        <w:t>Orçamento Empenhado: quanto foi reservado para gastar.</w:t>
+      </w:r>
+    </w:p>
+    <w:p>
+      <w:r>
+        <w:t>•</w:t>
+      </w:r>
+      <w:r>
+        <w:tab/>
+        <w:t>Faixa Etária (CRIMES): categorização da idade das vítimas.</w:t>
+      </w:r>
+    </w:p>
+    <w:p>
+      <w:pPr>
+        <w:pBdr>
+          <w:top w:val="single" w:sz="4" w:space="1" w:color="auto"/>
+        </w:pBdr>
+      </w:pPr>
+    </w:p>
+    <w:p>
+      <w:pPr>
+        <w:rPr>
+          <w:sz w:val="28"/>
+          <w:szCs w:val="28"/>
+        </w:rPr>
+      </w:pPr>
+      <w:r>
+        <w:rPr>
+          <w:sz w:val="28"/>
+          <w:szCs w:val="28"/>
+        </w:rPr>
+        <w:t>Observações Finais</w:t>
+      </w:r>
+    </w:p>
+    <w:p>
+      <w:r>
+        <w:t>Este modelo será usado para correlacionar investimento público com índices de criminalidade, visando análises de impacto social para políticas públicas.</w:t>
+      </w:r>
+    </w:p>
+    <w:p>
+      <w:r>
+        <w:t xml:space="preserve">Versão atual: </w:t>
+      </w:r>
+      <w:proofErr w:type="gramStart"/>
+      <w:r>
+        <w:t>Abril</w:t>
+      </w:r>
+      <w:proofErr w:type="gramEnd"/>
+      <w:r>
+        <w:t>/2025</w:t>
+      </w:r>
+    </w:p>
+    <w:p/>
+    <w:p/>
     <w:sectPr>
       <w:pgSz w:w="11906" w:h="16838"/>
       <w:pgMar w:top="1417" w:right="1701" w:bottom="1417" w:left="1701" w:header="708" w:footer="708" w:gutter="0"/>
@@ -792,6 +1372,18 @@
       <w:shd w:val="clear" w:color="auto" w:fill="E1DFDD"/>
     </w:rPr>
   </w:style>
+  <w:style w:type="character" w:styleId="HiperlinkVisitado">
+    <w:name w:val="FollowedHyperlink"/>
+    <w:basedOn w:val="Fontepargpadro"/>
+    <w:uiPriority w:val="99"/>
+    <w:semiHidden/>
+    <w:unhideWhenUsed/>
+    <w:rsid w:val="006E3F1A"/>
+    <w:rPr>
+      <w:color w:val="954F72" w:themeColor="followedHyperlink"/>
+      <w:u w:val="single"/>
+    </w:rPr>
+  </w:style>
 </w:styles>
 </file>
 

</xml_diff>